<commit_message>
HOBO Data first analysis
</commit_message>
<xml_diff>
--- a/URUVS/Datasheets/URUV/February/February_VideoAnalysis.docx
+++ b/URUVS/Datasheets/URUV/February/February_VideoAnalysis.docx
@@ -32,7 +32,13 @@
               <w:t xml:space="preserve"> </w:t>
             </w:r>
             <w:r>
-              <w:t>LTM D4</w:t>
+              <w:t>LT</w:t>
+            </w:r>
+            <w:r>
+              <w:t>P</w:t>
+            </w:r>
+            <w:r>
+              <w:t xml:space="preserve"> D4</w:t>
             </w:r>
           </w:p>
         </w:tc>
@@ -453,7 +459,13 @@
               <w:t>SITE:</w:t>
             </w:r>
             <w:r>
-              <w:t xml:space="preserve"> LTM L6</w:t>
+              <w:t xml:space="preserve"> LT</w:t>
+            </w:r>
+            <w:r>
+              <w:t>P</w:t>
+            </w:r>
+            <w:r>
+              <w:t xml:space="preserve"> L6</w:t>
             </w:r>
           </w:p>
         </w:tc>
@@ -846,7 +858,13 @@
               <w:t xml:space="preserve"> </w:t>
             </w:r>
             <w:r>
-              <w:t>LTM E5</w:t>
+              <w:t>LT</w:t>
+            </w:r>
+            <w:r>
+              <w:t>P</w:t>
+            </w:r>
+            <w:r>
+              <w:t xml:space="preserve"> E5</w:t>
             </w:r>
           </w:p>
         </w:tc>
@@ -1310,7 +1328,13 @@
               <w:t>SITE:</w:t>
             </w:r>
             <w:r>
-              <w:t xml:space="preserve"> LTM E4</w:t>
+              <w:t xml:space="preserve"> LT</w:t>
+            </w:r>
+            <w:r>
+              <w:t>P</w:t>
+            </w:r>
+            <w:r>
+              <w:t xml:space="preserve"> E4</w:t>
             </w:r>
           </w:p>
         </w:tc>
@@ -1633,7 +1657,13 @@
               <w:t xml:space="preserve"> </w:t>
             </w:r>
             <w:r>
-              <w:t>LTM L5</w:t>
+              <w:t>LT</w:t>
+            </w:r>
+            <w:r>
+              <w:t>P</w:t>
+            </w:r>
+            <w:r>
+              <w:t xml:space="preserve"> L5</w:t>
             </w:r>
           </w:p>
         </w:tc>
@@ -2157,7 +2187,13 @@
               <w:t xml:space="preserve"> </w:t>
             </w:r>
             <w:r>
-              <w:t>LTM D5</w:t>
+              <w:t>LT</w:t>
+            </w:r>
+            <w:r>
+              <w:t>P</w:t>
+            </w:r>
+            <w:r>
+              <w:t xml:space="preserve"> D5</w:t>
             </w:r>
           </w:p>
         </w:tc>
@@ -2590,7 +2626,13 @@
               <w:t xml:space="preserve"> </w:t>
             </w:r>
             <w:r>
-              <w:t>LTM L4</w:t>
+              <w:t>LT</w:t>
+            </w:r>
+            <w:r>
+              <w:t>P</w:t>
+            </w:r>
+            <w:r>
+              <w:t xml:space="preserve"> L4</w:t>
             </w:r>
           </w:p>
         </w:tc>
@@ -2998,7 +3040,13 @@
               <w:t xml:space="preserve"> </w:t>
             </w:r>
             <w:r>
-              <w:t>LTM D6</w:t>
+              <w:t>LT</w:t>
+            </w:r>
+            <w:r>
+              <w:t>P</w:t>
+            </w:r>
+            <w:r>
+              <w:t xml:space="preserve"> D6</w:t>
             </w:r>
           </w:p>
         </w:tc>
@@ -3240,8 +3288,6 @@
               </w:rPr>
               <w:t>GUPP</w:t>
             </w:r>
-            <w:bookmarkStart w:id="0" w:name="_GoBack"/>
-            <w:bookmarkEnd w:id="0"/>
             <w:r>
               <w:rPr>
                 <w:highlight w:val="yellow"/>
@@ -3451,7 +3497,15 @@
               <w:t xml:space="preserve"> </w:t>
             </w:r>
             <w:r>
-              <w:t>LTM E6</w:t>
+              <w:t>LT</w:t>
+            </w:r>
+            <w:r>
+              <w:t>P</w:t>
+            </w:r>
+            <w:bookmarkStart w:id="0" w:name="_GoBack"/>
+            <w:bookmarkEnd w:id="0"/>
+            <w:r>
+              <w:t xml:space="preserve"> E6</w:t>
             </w:r>
           </w:p>
         </w:tc>

</xml_diff>